<commit_message>
kv levels in section B
</commit_message>
<xml_diff>
--- a/assets/weekly_report_template.docx
+++ b/assets/weekly_report_template.docx
@@ -14,7 +14,6 @@
       <w:r>
         <w:rPr>
           <w:noProof/>
-          <w:lang w:val="en-IN" w:eastAsia="en-IN" w:bidi="hi-IN"/>
         </w:rPr>
         <w:drawing>
           <wp:inline distT="0" distB="0" distL="0" distR="0" wp14:anchorId="142F45C1" wp14:editId="7493AA38">
@@ -2992,7 +2991,6 @@
               <w:bottom w:val="single" w:sz="4" w:space="0" w:color="auto"/>
               <w:right w:val="single" w:sz="4" w:space="0" w:color="auto"/>
             </w:tcBorders>
-            <w:vAlign w:val="bottom"/>
           </w:tcPr>
           <w:p>
             <w:pPr>
@@ -3046,6 +3044,28 @@
                 <w:lang w:val="en-US" w:bidi="ar-SA"/>
               </w:rPr>
               <w:t>Amreli</w:t>
+            </w:r>
+          </w:p>
+          <w:p>
+            <w:pPr>
+              <w:spacing w:after="0" w:line="240" w:lineRule="auto"/>
+              <w:ind w:left="-255"/>
+              <w:jc w:val="center"/>
+              <w:rPr>
+                <w:rFonts w:ascii="Arial" w:eastAsia="MS Mincho" w:hAnsi="Arial" w:cs="Arial"/>
+                <w:b/>
+                <w:bCs/>
+                <w:sz w:val="18"/>
+                <w:szCs w:val="18"/>
+                <w:lang w:val="en-US" w:bidi="ar-SA"/>
+              </w:rPr>
+            </w:pPr>
+            <w:r>
+              <w:rPr>
+                <w:b/>
+                <w:bCs/>
+              </w:rPr>
+              <w:t>400 kV</w:t>
             </w:r>
           </w:p>
           <w:p>
@@ -3074,7 +3094,6 @@
               <w:bottom w:val="single" w:sz="4" w:space="0" w:color="auto"/>
               <w:right w:val="single" w:sz="4" w:space="0" w:color="auto"/>
             </w:tcBorders>
-            <w:vAlign w:val="bottom"/>
           </w:tcPr>
           <w:p>
             <w:pPr>
@@ -3128,6 +3147,43 @@
               </w:rPr>
               <w:t>Asoj</w:t>
             </w:r>
+          </w:p>
+          <w:p>
+            <w:pPr>
+              <w:spacing w:after="0" w:line="240" w:lineRule="auto"/>
+              <w:ind w:left="-255"/>
+              <w:jc w:val="center"/>
+              <w:rPr>
+                <w:rFonts w:ascii="Arial" w:eastAsia="MS Mincho" w:hAnsi="Arial" w:cs="Arial"/>
+                <w:b/>
+                <w:bCs/>
+                <w:sz w:val="18"/>
+                <w:szCs w:val="18"/>
+                <w:lang w:val="en-US" w:bidi="ar-SA"/>
+              </w:rPr>
+            </w:pPr>
+            <w:r>
+              <w:rPr>
+                <w:b/>
+                <w:bCs/>
+              </w:rPr>
+              <w:t>400 kV</w:t>
+            </w:r>
+          </w:p>
+          <w:p>
+            <w:pPr>
+              <w:spacing w:after="0" w:line="240" w:lineRule="auto"/>
+              <w:ind w:left="-255"/>
+              <w:jc w:val="center"/>
+              <w:rPr>
+                <w:rFonts w:ascii="Arial" w:eastAsia="MS Mincho" w:hAnsi="Arial" w:cs="Arial"/>
+                <w:b/>
+                <w:bCs/>
+                <w:sz w:val="18"/>
+                <w:szCs w:val="18"/>
+                <w:lang w:val="en-US" w:bidi="ar-SA"/>
+              </w:rPr>
+            </w:pPr>
           </w:p>
           <w:p>
             <w:pPr>
@@ -3155,7 +3211,6 @@
               <w:bottom w:val="single" w:sz="4" w:space="0" w:color="auto"/>
               <w:right w:val="single" w:sz="4" w:space="0" w:color="auto"/>
             </w:tcBorders>
-            <w:vAlign w:val="bottom"/>
           </w:tcPr>
           <w:p>
             <w:pPr>
@@ -3195,7 +3250,6 @@
                 <w:bCs/>
                 <w:sz w:val="18"/>
                 <w:szCs w:val="18"/>
-                <w:rtl/>
                 <w:lang w:val="en-US" w:bidi="ar-SA"/>
               </w:rPr>
             </w:pPr>
@@ -3210,6 +3264,44 @@
               </w:rPr>
               <w:t>Bhilai</w:t>
             </w:r>
+          </w:p>
+          <w:p>
+            <w:pPr>
+              <w:spacing w:after="0" w:line="240" w:lineRule="auto"/>
+              <w:ind w:left="-255"/>
+              <w:jc w:val="center"/>
+              <w:rPr>
+                <w:rFonts w:ascii="Arial" w:eastAsia="MS Mincho" w:hAnsi="Arial" w:cs="Arial"/>
+                <w:b/>
+                <w:bCs/>
+                <w:sz w:val="18"/>
+                <w:szCs w:val="18"/>
+                <w:lang w:val="en-US" w:bidi="ar-SA"/>
+              </w:rPr>
+            </w:pPr>
+            <w:r>
+              <w:rPr>
+                <w:b/>
+                <w:bCs/>
+              </w:rPr>
+              <w:t>400 kV</w:t>
+            </w:r>
+          </w:p>
+          <w:p>
+            <w:pPr>
+              <w:spacing w:after="0" w:line="240" w:lineRule="auto"/>
+              <w:ind w:left="-255"/>
+              <w:jc w:val="center"/>
+              <w:rPr>
+                <w:rFonts w:ascii="Arial" w:eastAsia="MS Mincho" w:hAnsi="Arial" w:cs="Arial"/>
+                <w:b/>
+                <w:bCs/>
+                <w:sz w:val="18"/>
+                <w:szCs w:val="18"/>
+                <w:rtl/>
+                <w:lang w:val="en-US" w:bidi="ar-SA"/>
+              </w:rPr>
+            </w:pPr>
           </w:p>
           <w:p>
             <w:pPr>
@@ -3237,7 +3329,6 @@
               <w:bottom w:val="single" w:sz="4" w:space="0" w:color="auto"/>
               <w:right w:val="single" w:sz="4" w:space="0" w:color="auto"/>
             </w:tcBorders>
-            <w:vAlign w:val="bottom"/>
           </w:tcPr>
           <w:p>
             <w:pPr>
@@ -3291,6 +3382,43 @@
               </w:rPr>
               <w:t>Bhopal</w:t>
             </w:r>
+          </w:p>
+          <w:p>
+            <w:pPr>
+              <w:spacing w:after="0" w:line="240" w:lineRule="auto"/>
+              <w:ind w:left="-255"/>
+              <w:jc w:val="center"/>
+              <w:rPr>
+                <w:rFonts w:ascii="Arial" w:eastAsia="MS Mincho" w:hAnsi="Arial" w:cs="Arial"/>
+                <w:b/>
+                <w:bCs/>
+                <w:sz w:val="18"/>
+                <w:szCs w:val="18"/>
+                <w:lang w:val="en-US" w:bidi="ar-SA"/>
+              </w:rPr>
+            </w:pPr>
+            <w:r>
+              <w:rPr>
+                <w:b/>
+                <w:bCs/>
+              </w:rPr>
+              <w:t>400 kV</w:t>
+            </w:r>
+          </w:p>
+          <w:p>
+            <w:pPr>
+              <w:spacing w:after="0" w:line="240" w:lineRule="auto"/>
+              <w:ind w:left="-255"/>
+              <w:jc w:val="center"/>
+              <w:rPr>
+                <w:rFonts w:ascii="Arial" w:eastAsia="MS Mincho" w:hAnsi="Arial" w:cs="Arial"/>
+                <w:b/>
+                <w:bCs/>
+                <w:sz w:val="18"/>
+                <w:szCs w:val="18"/>
+                <w:lang w:val="en-US" w:bidi="ar-SA"/>
+              </w:rPr>
+            </w:pPr>
           </w:p>
           <w:p>
             <w:pPr>
@@ -3318,7 +3446,6 @@
               <w:bottom w:val="single" w:sz="4" w:space="0" w:color="auto"/>
               <w:right w:val="single" w:sz="4" w:space="0" w:color="auto"/>
             </w:tcBorders>
-            <w:vAlign w:val="bottom"/>
           </w:tcPr>
           <w:p>
             <w:pPr>
@@ -3372,6 +3499,43 @@
               </w:rPr>
               <w:t>Boisar</w:t>
             </w:r>
+          </w:p>
+          <w:p>
+            <w:pPr>
+              <w:spacing w:after="0" w:line="240" w:lineRule="auto"/>
+              <w:ind w:left="-255"/>
+              <w:jc w:val="center"/>
+              <w:rPr>
+                <w:rFonts w:ascii="Arial" w:eastAsia="MS Mincho" w:hAnsi="Arial" w:cs="Arial"/>
+                <w:b/>
+                <w:bCs/>
+                <w:sz w:val="18"/>
+                <w:szCs w:val="18"/>
+                <w:lang w:val="en-US" w:bidi="ar-SA"/>
+              </w:rPr>
+            </w:pPr>
+            <w:r>
+              <w:rPr>
+                <w:b/>
+                <w:bCs/>
+              </w:rPr>
+              <w:t>400 kV</w:t>
+            </w:r>
+          </w:p>
+          <w:p>
+            <w:pPr>
+              <w:spacing w:after="0" w:line="240" w:lineRule="auto"/>
+              <w:ind w:left="-255"/>
+              <w:jc w:val="center"/>
+              <w:rPr>
+                <w:rFonts w:ascii="Arial" w:eastAsia="MS Mincho" w:hAnsi="Arial" w:cs="Arial"/>
+                <w:b/>
+                <w:bCs/>
+                <w:sz w:val="18"/>
+                <w:szCs w:val="18"/>
+                <w:lang w:val="en-US" w:bidi="ar-SA"/>
+              </w:rPr>
+            </w:pPr>
           </w:p>
           <w:p>
             <w:pPr>
@@ -3399,7 +3563,6 @@
               <w:bottom w:val="single" w:sz="4" w:space="0" w:color="auto"/>
               <w:right w:val="single" w:sz="4" w:space="0" w:color="auto"/>
             </w:tcBorders>
-            <w:vAlign w:val="bottom"/>
           </w:tcPr>
           <w:p>
             <w:pPr>
@@ -3428,18 +3591,21 @@
               </w:rPr>
               <w:t>दमोह</w:t>
             </w:r>
-            <w:r>
+          </w:p>
+          <w:p>
+            <w:pPr>
+              <w:spacing w:after="0" w:line="240" w:lineRule="auto"/>
+              <w:ind w:left="-255"/>
+              <w:jc w:val="center"/>
               <w:rPr>
                 <w:rFonts w:ascii="Arial" w:eastAsia="MS Mincho" w:hAnsi="Arial" w:cs="Arial"/>
                 <w:b/>
                 <w:bCs/>
                 <w:sz w:val="18"/>
                 <w:szCs w:val="18"/>
-                <w:cs/>
-                <w:lang w:val="en-US"/>
-              </w:rPr>
-              <w:t xml:space="preserve"> </w:t>
-            </w:r>
+                <w:lang w:val="en-US" w:bidi="ar-SA"/>
+              </w:rPr>
+            </w:pPr>
             <w:r>
               <w:rPr>
                 <w:rFonts w:ascii="Arial" w:eastAsia="MS Mincho" w:hAnsi="Arial" w:cs="Arial"/>
@@ -3447,10 +3613,9 @@
                 <w:bCs/>
                 <w:sz w:val="18"/>
                 <w:szCs w:val="18"/>
-                <w:rtl/>
-                <w:lang w:val="en-US" w:bidi="ar-SA"/>
-              </w:rPr>
-              <w:t xml:space="preserve"> </w:t>
+                <w:lang w:val="en-US" w:bidi="ar-SA"/>
+              </w:rPr>
+              <w:t>Damoh</w:t>
             </w:r>
           </w:p>
           <w:p>
@@ -3469,6 +3634,18 @@
             </w:pPr>
             <w:r>
               <w:rPr>
+                <w:b/>
+                <w:bCs/>
+              </w:rPr>
+              <w:t>400 kV</w:t>
+            </w:r>
+          </w:p>
+          <w:p>
+            <w:pPr>
+              <w:spacing w:after="0" w:line="240" w:lineRule="auto"/>
+              <w:ind w:left="-255"/>
+              <w:jc w:val="center"/>
+              <w:rPr>
                 <w:rFonts w:ascii="Arial" w:eastAsia="MS Mincho" w:hAnsi="Arial" w:cs="Arial"/>
                 <w:b/>
                 <w:bCs/>
@@ -3476,8 +3653,7 @@
                 <w:szCs w:val="18"/>
                 <w:lang w:val="en-US" w:bidi="ar-SA"/>
               </w:rPr>
-              <w:t>Damoh</w:t>
-            </w:r>
+            </w:pPr>
           </w:p>
           <w:p>
             <w:pPr>
@@ -3505,7 +3681,6 @@
               <w:bottom w:val="single" w:sz="4" w:space="0" w:color="auto"/>
               <w:right w:val="single" w:sz="4" w:space="0" w:color="auto"/>
             </w:tcBorders>
-            <w:vAlign w:val="bottom"/>
           </w:tcPr>
           <w:p>
             <w:pPr>
@@ -3556,6 +3731,43 @@
               </w:rPr>
               <w:t>Dehgam</w:t>
             </w:r>
+          </w:p>
+          <w:p>
+            <w:pPr>
+              <w:spacing w:after="0" w:line="240" w:lineRule="auto"/>
+              <w:ind w:left="-255"/>
+              <w:jc w:val="center"/>
+              <w:rPr>
+                <w:rFonts w:ascii="Arial" w:eastAsia="MS Mincho" w:hAnsi="Arial" w:cs="Arial"/>
+                <w:b/>
+                <w:bCs/>
+                <w:sz w:val="18"/>
+                <w:szCs w:val="18"/>
+                <w:lang w:val="en-US" w:bidi="ar-SA"/>
+              </w:rPr>
+            </w:pPr>
+            <w:r>
+              <w:rPr>
+                <w:b/>
+                <w:bCs/>
+              </w:rPr>
+              <w:t>400 kV</w:t>
+            </w:r>
+          </w:p>
+          <w:p>
+            <w:pPr>
+              <w:spacing w:after="0" w:line="240" w:lineRule="auto"/>
+              <w:ind w:left="-255"/>
+              <w:jc w:val="center"/>
+              <w:rPr>
+                <w:rFonts w:ascii="Arial" w:eastAsia="MS Mincho" w:hAnsi="Arial" w:cs="Arial"/>
+                <w:b/>
+                <w:bCs/>
+                <w:sz w:val="18"/>
+                <w:szCs w:val="18"/>
+                <w:lang w:val="en-US" w:bidi="ar-SA"/>
+              </w:rPr>
+            </w:pPr>
           </w:p>
           <w:p>
             <w:pPr>
@@ -3585,7 +3797,6 @@
               <w:bottom w:val="single" w:sz="4" w:space="0" w:color="auto"/>
               <w:right w:val="single" w:sz="4" w:space="0" w:color="auto"/>
             </w:tcBorders>
-            <w:vAlign w:val="bottom"/>
           </w:tcPr>
           <w:p>
             <w:pPr>
@@ -3639,6 +3850,43 @@
               </w:rPr>
               <w:t>Dhule</w:t>
             </w:r>
+          </w:p>
+          <w:p>
+            <w:pPr>
+              <w:spacing w:after="0" w:line="240" w:lineRule="auto"/>
+              <w:ind w:left="-255"/>
+              <w:jc w:val="center"/>
+              <w:rPr>
+                <w:rFonts w:ascii="Arial" w:eastAsia="MS Mincho" w:hAnsi="Arial" w:cs="Arial"/>
+                <w:b/>
+                <w:bCs/>
+                <w:sz w:val="18"/>
+                <w:szCs w:val="18"/>
+                <w:lang w:val="en-US" w:bidi="ar-SA"/>
+              </w:rPr>
+            </w:pPr>
+            <w:r>
+              <w:rPr>
+                <w:b/>
+                <w:bCs/>
+              </w:rPr>
+              <w:t>400 kV</w:t>
+            </w:r>
+          </w:p>
+          <w:p>
+            <w:pPr>
+              <w:spacing w:after="0" w:line="240" w:lineRule="auto"/>
+              <w:ind w:left="-255"/>
+              <w:jc w:val="center"/>
+              <w:rPr>
+                <w:rFonts w:ascii="Arial" w:eastAsia="MS Mincho" w:hAnsi="Arial" w:cs="Arial"/>
+                <w:b/>
+                <w:bCs/>
+                <w:sz w:val="18"/>
+                <w:szCs w:val="18"/>
+                <w:lang w:val="en-US" w:bidi="ar-SA"/>
+              </w:rPr>
+            </w:pPr>
           </w:p>
           <w:p>
             <w:pPr>
@@ -3666,7 +3914,6 @@
               <w:bottom w:val="single" w:sz="4" w:space="0" w:color="auto"/>
               <w:right w:val="single" w:sz="4" w:space="0" w:color="auto"/>
             </w:tcBorders>
-            <w:vAlign w:val="bottom"/>
           </w:tcPr>
           <w:p>
             <w:pPr>
@@ -3717,6 +3964,43 @@
               </w:rPr>
               <w:t>Gwalior</w:t>
             </w:r>
+          </w:p>
+          <w:p>
+            <w:pPr>
+              <w:spacing w:after="0" w:line="240" w:lineRule="auto"/>
+              <w:ind w:left="-255"/>
+              <w:jc w:val="center"/>
+              <w:rPr>
+                <w:rFonts w:ascii="Arial" w:eastAsia="MS Mincho" w:hAnsi="Arial" w:cs="Arial"/>
+                <w:b/>
+                <w:bCs/>
+                <w:sz w:val="18"/>
+                <w:szCs w:val="18"/>
+                <w:lang w:val="en-US" w:bidi="ar-SA"/>
+              </w:rPr>
+            </w:pPr>
+            <w:r>
+              <w:rPr>
+                <w:b/>
+                <w:bCs/>
+              </w:rPr>
+              <w:t>400 kV</w:t>
+            </w:r>
+          </w:p>
+          <w:p>
+            <w:pPr>
+              <w:spacing w:after="0" w:line="240" w:lineRule="auto"/>
+              <w:ind w:left="-255"/>
+              <w:jc w:val="center"/>
+              <w:rPr>
+                <w:rFonts w:ascii="Arial" w:eastAsia="MS Mincho" w:hAnsi="Arial" w:cs="Arial"/>
+                <w:b/>
+                <w:bCs/>
+                <w:sz w:val="18"/>
+                <w:szCs w:val="18"/>
+                <w:lang w:val="en-US" w:bidi="ar-SA"/>
+              </w:rPr>
+            </w:pPr>
           </w:p>
           <w:p>
             <w:pPr>
@@ -5926,6 +6210,7 @@
           </w:tcPr>
           <w:p>
             <w:pPr>
+              <w:spacing w:after="0"/>
               <w:jc w:val="center"/>
               <w:rPr>
                 <w:rFonts w:ascii="Nirmala UI Semilight" w:eastAsia="MS Mincho" w:hAnsi="Nirmala UI Semilight" w:cs="Nirmala UI Semilight"/>
@@ -5949,6 +6234,73 @@
           </w:p>
           <w:p>
             <w:pPr>
+              <w:spacing w:after="0"/>
+              <w:jc w:val="center"/>
+              <w:rPr>
+                <w:rFonts w:ascii="Arial" w:eastAsia="MS Mincho" w:hAnsi="Arial" w:cs="Arial"/>
+                <w:b/>
+                <w:bCs/>
+                <w:sz w:val="18"/>
+                <w:szCs w:val="18"/>
+                <w:lang w:val="en-US" w:bidi="ar-SA"/>
+              </w:rPr>
+            </w:pPr>
+            <w:r>
+              <w:rPr>
+                <w:rFonts w:ascii="Arial" w:eastAsia="MS Mincho" w:hAnsi="Arial" w:cs="Arial"/>
+                <w:b/>
+                <w:bCs/>
+                <w:sz w:val="18"/>
+                <w:szCs w:val="18"/>
+                <w:lang w:val="en-US" w:bidi="ar-SA"/>
+              </w:rPr>
+              <w:t>Indore</w:t>
+            </w:r>
+          </w:p>
+          <w:p>
+            <w:pPr>
+              <w:spacing w:after="0" w:line="240" w:lineRule="auto"/>
+              <w:ind w:left="-255"/>
+              <w:jc w:val="center"/>
+              <w:rPr>
+                <w:rFonts w:ascii="Arial" w:eastAsia="MS Mincho" w:hAnsi="Arial" w:cs="Arial"/>
+                <w:b/>
+                <w:bCs/>
+                <w:sz w:val="18"/>
+                <w:szCs w:val="18"/>
+                <w:lang w:val="en-US" w:bidi="ar-SA"/>
+              </w:rPr>
+            </w:pPr>
+            <w:r>
+              <w:rPr>
+                <w:b/>
+                <w:bCs/>
+              </w:rPr>
+              <w:t xml:space="preserve">      </w:t>
+            </w:r>
+            <w:r>
+              <w:rPr>
+                <w:b/>
+                <w:bCs/>
+              </w:rPr>
+              <w:t>400 kV</w:t>
+            </w:r>
+          </w:p>
+          <w:p>
+            <w:pPr>
+              <w:spacing w:after="0"/>
+              <w:jc w:val="center"/>
+              <w:rPr>
+                <w:rFonts w:ascii="Nirmala UI Semilight" w:eastAsia="MS Mincho" w:hAnsi="Nirmala UI Semilight" w:cs="Nirmala UI Semilight"/>
+                <w:b/>
+                <w:bCs/>
+                <w:szCs w:val="22"/>
+                <w:lang w:val="en-US"/>
+              </w:rPr>
+            </w:pPr>
+          </w:p>
+          <w:p>
+            <w:pPr>
               <w:jc w:val="center"/>
               <w:rPr>
                 <w:rFonts w:ascii="Arial" w:eastAsia="MS Mincho" w:hAnsi="Arial" w:cs="Arial"/>
@@ -5959,17 +6311,6 @@
                 <w:lang w:val="en-US" w:bidi="ar-SA"/>
               </w:rPr>
             </w:pPr>
-            <w:r>
-              <w:rPr>
-                <w:rFonts w:ascii="Arial" w:eastAsia="MS Mincho" w:hAnsi="Arial" w:cs="Arial"/>
-                <w:b/>
-                <w:bCs/>
-                <w:sz w:val="18"/>
-                <w:szCs w:val="18"/>
-                <w:lang w:val="en-US" w:bidi="ar-SA"/>
-              </w:rPr>
-              <w:t>Indore</w:t>
-            </w:r>
           </w:p>
         </w:tc>
         <w:tc>
@@ -5982,10 +6323,10 @@
               <w:bottom w:val="single" w:sz="4" w:space="0" w:color="auto"/>
               <w:right w:val="single" w:sz="4" w:space="0" w:color="auto"/>
             </w:tcBorders>
-            <w:vAlign w:val="bottom"/>
-          </w:tcPr>
-          <w:p>
-            <w:pPr>
+          </w:tcPr>
+          <w:p>
+            <w:pPr>
+              <w:spacing w:after="0"/>
               <w:ind w:left="-66" w:right="-96"/>
               <w:jc w:val="center"/>
               <w:rPr>
@@ -6010,6 +6351,7 @@
           </w:p>
           <w:p>
             <w:pPr>
+              <w:spacing w:after="0"/>
               <w:ind w:left="-66" w:right="-96"/>
               <w:jc w:val="center"/>
               <w:rPr>
@@ -6032,6 +6374,49 @@
               </w:rPr>
               <w:t>Itarsi</w:t>
             </w:r>
+          </w:p>
+          <w:p>
+            <w:pPr>
+              <w:spacing w:after="0" w:line="240" w:lineRule="auto"/>
+              <w:ind w:left="-255"/>
+              <w:jc w:val="center"/>
+              <w:rPr>
+                <w:rFonts w:ascii="Arial" w:eastAsia="MS Mincho" w:hAnsi="Arial" w:cs="Arial"/>
+                <w:b/>
+                <w:bCs/>
+                <w:sz w:val="18"/>
+                <w:szCs w:val="18"/>
+                <w:lang w:val="en-US" w:bidi="ar-SA"/>
+              </w:rPr>
+            </w:pPr>
+            <w:r>
+              <w:rPr>
+                <w:b/>
+                <w:bCs/>
+              </w:rPr>
+              <w:t xml:space="preserve">      </w:t>
+            </w:r>
+            <w:r>
+              <w:rPr>
+                <w:b/>
+                <w:bCs/>
+              </w:rPr>
+              <w:t>400 kV</w:t>
+            </w:r>
+          </w:p>
+          <w:p>
+            <w:pPr>
+              <w:ind w:left="-66" w:right="-96"/>
+              <w:jc w:val="center"/>
+              <w:rPr>
+                <w:rFonts w:ascii="Arial" w:eastAsia="MS Mincho" w:hAnsi="Arial" w:cs="Arial"/>
+                <w:b/>
+                <w:bCs/>
+                <w:sz w:val="18"/>
+                <w:szCs w:val="18"/>
+                <w:lang w:val="en-US" w:bidi="ar-SA"/>
+              </w:rPr>
+            </w:pPr>
           </w:p>
         </w:tc>
         <w:tc>
@@ -6044,7 +6429,6 @@
               <w:bottom w:val="single" w:sz="4" w:space="0" w:color="auto"/>
               <w:right w:val="single" w:sz="4" w:space="0" w:color="auto"/>
             </w:tcBorders>
-            <w:vAlign w:val="bottom"/>
           </w:tcPr>
           <w:p>
             <w:pPr>
@@ -6093,6 +6477,50 @@
               </w:rPr>
               <w:t>Jetpur</w:t>
             </w:r>
+          </w:p>
+          <w:p>
+            <w:pPr>
+              <w:spacing w:after="0" w:line="240" w:lineRule="auto"/>
+              <w:ind w:left="-255"/>
+              <w:jc w:val="center"/>
+              <w:rPr>
+                <w:rFonts w:ascii="Arial" w:eastAsia="MS Mincho" w:hAnsi="Arial" w:cs="Arial"/>
+                <w:b/>
+                <w:bCs/>
+                <w:sz w:val="18"/>
+                <w:szCs w:val="18"/>
+                <w:lang w:val="en-US" w:bidi="ar-SA"/>
+              </w:rPr>
+            </w:pPr>
+            <w:r>
+              <w:rPr>
+                <w:b/>
+                <w:bCs/>
+              </w:rPr>
+              <w:t xml:space="preserve">      </w:t>
+            </w:r>
+            <w:r>
+              <w:rPr>
+                <w:b/>
+                <w:bCs/>
+              </w:rPr>
+              <w:t>400 kV</w:t>
+            </w:r>
+          </w:p>
+          <w:p>
+            <w:pPr>
+              <w:pStyle w:val="NoSpacing"/>
+              <w:spacing w:line="280" w:lineRule="exact"/>
+              <w:jc w:val="center"/>
+              <w:rPr>
+                <w:rFonts w:ascii="Arial" w:hAnsi="Arial" w:cs="Arial"/>
+                <w:b/>
+                <w:bCs/>
+                <w:sz w:val="18"/>
+                <w:szCs w:val="18"/>
+                <w:lang w:bidi="hi-IN"/>
+              </w:rPr>
+            </w:pPr>
           </w:p>
         </w:tc>
         <w:tc>
@@ -6105,10 +6533,10 @@
               <w:bottom w:val="single" w:sz="4" w:space="0" w:color="auto"/>
               <w:right w:val="single" w:sz="4" w:space="0" w:color="auto"/>
             </w:tcBorders>
-            <w:vAlign w:val="bottom"/>
-          </w:tcPr>
-          <w:p>
-            <w:pPr>
+          </w:tcPr>
+          <w:p>
+            <w:pPr>
+              <w:spacing w:after="0"/>
               <w:ind w:left="-255"/>
               <w:jc w:val="center"/>
               <w:rPr>
@@ -6133,6 +6561,61 @@
           </w:p>
           <w:p>
             <w:pPr>
+              <w:spacing w:after="0"/>
+              <w:ind w:left="-255"/>
+              <w:jc w:val="center"/>
+              <w:rPr>
+                <w:rFonts w:ascii="Arial" w:eastAsia="MS Mincho" w:hAnsi="Arial" w:cs="Arial"/>
+                <w:b/>
+                <w:bCs/>
+                <w:sz w:val="18"/>
+                <w:szCs w:val="18"/>
+                <w:lang w:val="en-US" w:bidi="ar-SA"/>
+              </w:rPr>
+            </w:pPr>
+            <w:r>
+              <w:rPr>
+                <w:rFonts w:ascii="Arial" w:eastAsia="MS Mincho" w:hAnsi="Arial" w:cs="Arial"/>
+                <w:b/>
+                <w:bCs/>
+                <w:sz w:val="18"/>
+                <w:szCs w:val="18"/>
+                <w:lang w:val="en-US" w:bidi="ar-SA"/>
+              </w:rPr>
+              <w:t>Kalwa</w:t>
+            </w:r>
+          </w:p>
+          <w:p>
+            <w:pPr>
+              <w:spacing w:after="0" w:line="240" w:lineRule="auto"/>
+              <w:ind w:left="-255"/>
+              <w:jc w:val="center"/>
+              <w:rPr>
+                <w:rFonts w:ascii="Arial" w:eastAsia="MS Mincho" w:hAnsi="Arial" w:cs="Arial"/>
+                <w:b/>
+                <w:bCs/>
+                <w:sz w:val="18"/>
+                <w:szCs w:val="18"/>
+                <w:lang w:val="en-US" w:bidi="ar-SA"/>
+              </w:rPr>
+            </w:pPr>
+            <w:r>
+              <w:rPr>
+                <w:b/>
+                <w:bCs/>
+              </w:rPr>
+              <w:t xml:space="preserve">  </w:t>
+            </w:r>
+            <w:r>
+              <w:rPr>
+                <w:b/>
+                <w:bCs/>
+              </w:rPr>
+              <w:t>400 kV</w:t>
+            </w:r>
+          </w:p>
+          <w:p>
+            <w:pPr>
               <w:ind w:left="-255"/>
               <w:jc w:val="center"/>
               <w:rPr>
@@ -6144,17 +6627,6 @@
                 <w:lang w:val="en-US" w:bidi="ar-SA"/>
               </w:rPr>
             </w:pPr>
-            <w:r>
-              <w:rPr>
-                <w:rFonts w:ascii="Arial" w:eastAsia="MS Mincho" w:hAnsi="Arial" w:cs="Arial"/>
-                <w:b/>
-                <w:bCs/>
-                <w:sz w:val="18"/>
-                <w:szCs w:val="18"/>
-                <w:lang w:val="en-US" w:bidi="ar-SA"/>
-              </w:rPr>
-              <w:t>Kalwa</w:t>
-            </w:r>
           </w:p>
         </w:tc>
         <w:tc>
@@ -6167,10 +6639,10 @@
               <w:bottom w:val="single" w:sz="4" w:space="0" w:color="auto"/>
               <w:right w:val="single" w:sz="4" w:space="0" w:color="auto"/>
             </w:tcBorders>
-            <w:vAlign w:val="bottom"/>
-          </w:tcPr>
-          <w:p>
-            <w:pPr>
+          </w:tcPr>
+          <w:p>
+            <w:pPr>
+              <w:spacing w:after="0"/>
               <w:ind w:left="-255"/>
               <w:jc w:val="center"/>
               <w:rPr>
@@ -6195,17 +6667,9 @@
           </w:p>
           <w:p>
             <w:pPr>
+              <w:spacing w:after="0"/>
               <w:ind w:left="-255"/>
               <w:jc w:val="center"/>
-              <w:rPr>
-                <w:rFonts w:ascii="Calibri" w:eastAsia="MS Mincho" w:hAnsi="Calibri" w:cs="Times New Roman"/>
-                <w:b/>
-                <w:bCs/>
-                <w:szCs w:val="22"/>
-                <w:lang w:val="en-US" w:bidi="ar-SA"/>
-              </w:rPr>
-            </w:pPr>
-            <w:r>
               <w:rPr>
                 <w:rFonts w:ascii="Arial" w:eastAsia="MS Mincho" w:hAnsi="Arial" w:cs="Arial"/>
                 <w:b/>
@@ -6214,8 +6678,60 @@
                 <w:szCs w:val="18"/>
                 <w:lang w:val="en-US" w:bidi="ar-SA"/>
               </w:rPr>
+            </w:pPr>
+            <w:r>
+              <w:rPr>
+                <w:rFonts w:ascii="Arial" w:eastAsia="MS Mincho" w:hAnsi="Arial" w:cs="Arial"/>
+                <w:b/>
+                <w:bCs/>
+                <w:sz w:val="18"/>
+                <w:szCs w:val="18"/>
+                <w:lang w:val="en-US" w:bidi="ar-SA"/>
+              </w:rPr>
               <w:t>Karad</w:t>
             </w:r>
+          </w:p>
+          <w:p>
+            <w:pPr>
+              <w:spacing w:after="0" w:line="240" w:lineRule="auto"/>
+              <w:ind w:left="-255"/>
+              <w:jc w:val="center"/>
+              <w:rPr>
+                <w:rFonts w:ascii="Arial" w:eastAsia="MS Mincho" w:hAnsi="Arial" w:cs="Arial"/>
+                <w:b/>
+                <w:bCs/>
+                <w:sz w:val="18"/>
+                <w:szCs w:val="18"/>
+                <w:lang w:val="en-US" w:bidi="ar-SA"/>
+              </w:rPr>
+            </w:pPr>
+            <w:r>
+              <w:rPr>
+                <w:b/>
+                <w:bCs/>
+              </w:rPr>
+              <w:t xml:space="preserve">  </w:t>
+            </w:r>
+            <w:r>
+              <w:rPr>
+                <w:b/>
+                <w:bCs/>
+              </w:rPr>
+              <w:t>400 kV</w:t>
+            </w:r>
+          </w:p>
+          <w:p>
+            <w:pPr>
+              <w:ind w:left="-255"/>
+              <w:jc w:val="center"/>
+              <w:rPr>
+                <w:rFonts w:ascii="Calibri" w:eastAsia="MS Mincho" w:hAnsi="Calibri" w:cs="Times New Roman"/>
+                <w:b/>
+                <w:bCs/>
+                <w:szCs w:val="22"/>
+                <w:lang w:val="en-US" w:bidi="ar-SA"/>
+              </w:rPr>
+            </w:pPr>
           </w:p>
         </w:tc>
         <w:tc>
@@ -6228,7 +6744,6 @@
               <w:bottom w:val="single" w:sz="4" w:space="0" w:color="auto"/>
               <w:right w:val="single" w:sz="4" w:space="0" w:color="auto"/>
             </w:tcBorders>
-            <w:vAlign w:val="bottom"/>
           </w:tcPr>
           <w:p>
             <w:pPr>
@@ -6236,11 +6751,12 @@
               <w:spacing w:line="280" w:lineRule="exact"/>
               <w:jc w:val="center"/>
               <w:rPr>
-                <w:rFonts w:ascii="Calibri" w:hAnsi="Calibri"/>
-                <w:b/>
-                <w:bCs/>
-                <w:sz w:val="22"/>
-                <w:szCs w:val="22"/>
+                <w:rFonts w:ascii="Arial" w:hAnsi="Arial" w:cs="Arial"/>
+                <w:b/>
+                <w:bCs/>
+                <w:sz w:val="18"/>
+                <w:szCs w:val="18"/>
+                <w:lang w:bidi="hi-IN"/>
               </w:rPr>
             </w:pPr>
             <w:r>
@@ -6277,6 +6793,49 @@
               </w:rPr>
               <w:t>Kasor</w:t>
             </w:r>
+          </w:p>
+          <w:p>
+            <w:pPr>
+              <w:spacing w:after="0" w:line="240" w:lineRule="auto"/>
+              <w:ind w:left="-255"/>
+              <w:jc w:val="center"/>
+              <w:rPr>
+                <w:rFonts w:ascii="Arial" w:eastAsia="MS Mincho" w:hAnsi="Arial" w:cs="Arial"/>
+                <w:b/>
+                <w:bCs/>
+                <w:sz w:val="18"/>
+                <w:szCs w:val="18"/>
+                <w:lang w:val="en-US" w:bidi="ar-SA"/>
+              </w:rPr>
+            </w:pPr>
+            <w:r>
+              <w:rPr>
+                <w:b/>
+                <w:bCs/>
+              </w:rPr>
+              <w:t xml:space="preserve">    </w:t>
+            </w:r>
+            <w:r>
+              <w:rPr>
+                <w:b/>
+                <w:bCs/>
+              </w:rPr>
+              <w:t>400 kV</w:t>
+            </w:r>
+          </w:p>
+          <w:p>
+            <w:pPr>
+              <w:pStyle w:val="NoSpacing"/>
+              <w:spacing w:line="280" w:lineRule="exact"/>
+              <w:jc w:val="center"/>
+              <w:rPr>
+                <w:rFonts w:ascii="Calibri" w:hAnsi="Calibri"/>
+                <w:b/>
+                <w:bCs/>
+                <w:sz w:val="22"/>
+                <w:szCs w:val="22"/>
+              </w:rPr>
+            </w:pPr>
           </w:p>
         </w:tc>
         <w:tc>
@@ -6289,10 +6848,10 @@
               <w:bottom w:val="single" w:sz="4" w:space="0" w:color="auto"/>
               <w:right w:val="single" w:sz="4" w:space="0" w:color="auto"/>
             </w:tcBorders>
-            <w:vAlign w:val="bottom"/>
-          </w:tcPr>
-          <w:p>
-            <w:pPr>
+          </w:tcPr>
+          <w:p>
+            <w:pPr>
+              <w:spacing w:after="0"/>
               <w:ind w:left="-208" w:right="-150"/>
               <w:jc w:val="center"/>
               <w:rPr>
@@ -6317,17 +6876,9 @@
           </w:p>
           <w:p>
             <w:pPr>
+              <w:spacing w:after="0"/>
               <w:ind w:left="-208" w:right="-150"/>
               <w:jc w:val="center"/>
-              <w:rPr>
-                <w:rFonts w:ascii="Calibri" w:eastAsia="MS Mincho" w:hAnsi="Calibri" w:cs="Times New Roman"/>
-                <w:b/>
-                <w:bCs/>
-                <w:szCs w:val="22"/>
-                <w:lang w:val="en-US" w:bidi="ar-SA"/>
-              </w:rPr>
-            </w:pPr>
-            <w:r>
               <w:rPr>
                 <w:rFonts w:ascii="Arial" w:eastAsia="MS Mincho" w:hAnsi="Arial" w:cs="Arial"/>
                 <w:b/>
@@ -6336,8 +6887,60 @@
                 <w:szCs w:val="18"/>
                 <w:lang w:val="en-US" w:bidi="ar-SA"/>
               </w:rPr>
+            </w:pPr>
+            <w:r>
+              <w:rPr>
+                <w:rFonts w:ascii="Arial" w:eastAsia="MS Mincho" w:hAnsi="Arial" w:cs="Arial"/>
+                <w:b/>
+                <w:bCs/>
+                <w:sz w:val="18"/>
+                <w:szCs w:val="18"/>
+                <w:lang w:val="en-US" w:bidi="ar-SA"/>
+              </w:rPr>
               <w:t>Khandwa</w:t>
             </w:r>
+          </w:p>
+          <w:p>
+            <w:pPr>
+              <w:spacing w:after="0" w:line="240" w:lineRule="auto"/>
+              <w:ind w:left="-255"/>
+              <w:jc w:val="center"/>
+              <w:rPr>
+                <w:rFonts w:ascii="Arial" w:eastAsia="MS Mincho" w:hAnsi="Arial" w:cs="Arial"/>
+                <w:b/>
+                <w:bCs/>
+                <w:sz w:val="18"/>
+                <w:szCs w:val="18"/>
+                <w:lang w:val="en-US" w:bidi="ar-SA"/>
+              </w:rPr>
+            </w:pPr>
+            <w:r>
+              <w:rPr>
+                <w:b/>
+                <w:bCs/>
+              </w:rPr>
+              <w:t xml:space="preserve">     </w:t>
+            </w:r>
+            <w:r>
+              <w:rPr>
+                <w:b/>
+                <w:bCs/>
+              </w:rPr>
+              <w:t>400 kV</w:t>
+            </w:r>
+          </w:p>
+          <w:p>
+            <w:pPr>
+              <w:ind w:left="-208" w:right="-150"/>
+              <w:jc w:val="center"/>
+              <w:rPr>
+                <w:rFonts w:ascii="Calibri" w:eastAsia="MS Mincho" w:hAnsi="Calibri" w:cs="Times New Roman"/>
+                <w:b/>
+                <w:bCs/>
+                <w:szCs w:val="22"/>
+                <w:lang w:val="en-US" w:bidi="ar-SA"/>
+              </w:rPr>
+            </w:pPr>
           </w:p>
         </w:tc>
         <w:tc>
@@ -6350,17 +6953,17 @@
               <w:bottom w:val="single" w:sz="4" w:space="0" w:color="auto"/>
               <w:right w:val="single" w:sz="4" w:space="0" w:color="auto"/>
             </w:tcBorders>
-            <w:vAlign w:val="bottom"/>
-          </w:tcPr>
-          <w:p>
-            <w:pPr>
+          </w:tcPr>
+          <w:p>
+            <w:pPr>
+              <w:spacing w:after="0"/>
               <w:jc w:val="center"/>
               <w:rPr>
                 <w:rFonts w:ascii="Arial" w:eastAsia="MS Mincho" w:hAnsi="Arial" w:cs="Arial"/>
                 <w:b/>
                 <w:bCs/>
-                <w:sz w:val="19"/>
-                <w:szCs w:val="19"/>
+                <w:sz w:val="18"/>
+                <w:szCs w:val="18"/>
                 <w:lang w:val="en-US" w:bidi="ar-SA"/>
               </w:rPr>
             </w:pPr>
@@ -6396,6 +6999,48 @@
               </w:rPr>
               <w:t>Nagda</w:t>
             </w:r>
+          </w:p>
+          <w:p>
+            <w:pPr>
+              <w:spacing w:after="0" w:line="240" w:lineRule="auto"/>
+              <w:ind w:left="-255"/>
+              <w:jc w:val="center"/>
+              <w:rPr>
+                <w:rFonts w:ascii="Arial" w:eastAsia="MS Mincho" w:hAnsi="Arial" w:cs="Arial"/>
+                <w:b/>
+                <w:bCs/>
+                <w:sz w:val="18"/>
+                <w:szCs w:val="18"/>
+                <w:lang w:val="en-US" w:bidi="ar-SA"/>
+              </w:rPr>
+            </w:pPr>
+            <w:r>
+              <w:rPr>
+                <w:b/>
+                <w:bCs/>
+              </w:rPr>
+              <w:t xml:space="preserve">       </w:t>
+            </w:r>
+            <w:r>
+              <w:rPr>
+                <w:b/>
+                <w:bCs/>
+              </w:rPr>
+              <w:t>400 kV</w:t>
+            </w:r>
+          </w:p>
+          <w:p>
+            <w:pPr>
+              <w:jc w:val="center"/>
+              <w:rPr>
+                <w:rFonts w:ascii="Arial" w:eastAsia="MS Mincho" w:hAnsi="Arial" w:cs="Arial"/>
+                <w:b/>
+                <w:bCs/>
+                <w:sz w:val="19"/>
+                <w:szCs w:val="19"/>
+                <w:lang w:val="en-US" w:bidi="ar-SA"/>
+              </w:rPr>
+            </w:pPr>
           </w:p>
         </w:tc>
         <w:tc>
@@ -6408,10 +7053,10 @@
               <w:bottom w:val="single" w:sz="4" w:space="0" w:color="auto"/>
               <w:right w:val="single" w:sz="4" w:space="0" w:color="auto"/>
             </w:tcBorders>
-            <w:vAlign w:val="bottom"/>
-          </w:tcPr>
-          <w:p>
-            <w:pPr>
+          </w:tcPr>
+          <w:p>
+            <w:pPr>
+              <w:spacing w:after="0"/>
               <w:ind w:left="-255"/>
               <w:jc w:val="center"/>
               <w:rPr>
@@ -6436,17 +7081,9 @@
           </w:p>
           <w:p>
             <w:pPr>
+              <w:spacing w:after="0"/>
               <w:ind w:left="-255"/>
               <w:jc w:val="center"/>
-              <w:rPr>
-                <w:rFonts w:ascii="Calibri" w:eastAsia="MS Mincho" w:hAnsi="Calibri" w:cs="Times New Roman"/>
-                <w:b/>
-                <w:bCs/>
-                <w:szCs w:val="22"/>
-                <w:lang w:val="en-US" w:bidi="ar-SA"/>
-              </w:rPr>
-            </w:pPr>
-            <w:r>
               <w:rPr>
                 <w:rFonts w:ascii="Arial" w:eastAsia="MS Mincho" w:hAnsi="Arial" w:cs="Arial"/>
                 <w:b/>
@@ -6455,8 +7092,60 @@
                 <w:szCs w:val="18"/>
                 <w:lang w:val="en-US" w:bidi="ar-SA"/>
               </w:rPr>
+            </w:pPr>
+            <w:r>
+              <w:rPr>
+                <w:rFonts w:ascii="Arial" w:eastAsia="MS Mincho" w:hAnsi="Arial" w:cs="Arial"/>
+                <w:b/>
+                <w:bCs/>
+                <w:sz w:val="18"/>
+                <w:szCs w:val="18"/>
+                <w:lang w:val="en-US" w:bidi="ar-SA"/>
+              </w:rPr>
               <w:t>Parli</w:t>
             </w:r>
+          </w:p>
+          <w:p>
+            <w:pPr>
+              <w:spacing w:after="0" w:line="240" w:lineRule="auto"/>
+              <w:ind w:left="-255"/>
+              <w:jc w:val="center"/>
+              <w:rPr>
+                <w:rFonts w:ascii="Arial" w:eastAsia="MS Mincho" w:hAnsi="Arial" w:cs="Arial"/>
+                <w:b/>
+                <w:bCs/>
+                <w:sz w:val="18"/>
+                <w:szCs w:val="18"/>
+                <w:lang w:val="en-US" w:bidi="ar-SA"/>
+              </w:rPr>
+            </w:pPr>
+            <w:r>
+              <w:rPr>
+                <w:b/>
+                <w:bCs/>
+              </w:rPr>
+              <w:t xml:space="preserve">   </w:t>
+            </w:r>
+            <w:r>
+              <w:rPr>
+                <w:b/>
+                <w:bCs/>
+              </w:rPr>
+              <w:t>400 kV</w:t>
+            </w:r>
+          </w:p>
+          <w:p>
+            <w:pPr>
+              <w:ind w:left="-255"/>
+              <w:jc w:val="center"/>
+              <w:rPr>
+                <w:rFonts w:ascii="Calibri" w:eastAsia="MS Mincho" w:hAnsi="Calibri" w:cs="Times New Roman"/>
+                <w:b/>
+                <w:bCs/>
+                <w:szCs w:val="22"/>
+                <w:lang w:val="en-US" w:bidi="ar-SA"/>
+              </w:rPr>
+            </w:pPr>
           </w:p>
         </w:tc>
       </w:tr>
@@ -7695,6 +8384,7 @@
                 <w:bCs/>
                 <w:lang w:bidi="hi-IN"/>
               </w:rPr>
+              <w:lastRenderedPageBreak/>
               <w:t>{{row.date}}</w:t>
             </w:r>
           </w:p>
@@ -8202,19 +8892,7 @@
                 <w:szCs w:val="19"/>
                 <w:lang w:bidi="hi-IN"/>
               </w:rPr>
-              <w:t>{{row.khandwaMa</w:t>
-            </w:r>
-            <w:r>
-              <w:rPr>
-                <w:b/>
-                <w:bCs/>
-                <w:color w:val="000000"/>
-                <w:sz w:val="19"/>
-                <w:szCs w:val="19"/>
-                <w:lang w:bidi="hi-IN"/>
-              </w:rPr>
-              <w:lastRenderedPageBreak/>
-              <w:t>x}}</w:t>
+              <w:t>{{row.khandwaMax}}</w:t>
             </w:r>
           </w:p>
         </w:tc>
@@ -8253,20 +8931,7 @@
                 <w:szCs w:val="19"/>
                 <w:lang w:bidi="hi-IN"/>
               </w:rPr>
-              <w:lastRenderedPageBreak/>
-              <w:t>{{row.khandwaMin</w:t>
-            </w:r>
-            <w:r>
-              <w:rPr>
-                <w:b/>
-                <w:bCs/>
-                <w:color w:val="000000"/>
-                <w:sz w:val="19"/>
-                <w:szCs w:val="19"/>
-                <w:lang w:bidi="hi-IN"/>
-              </w:rPr>
-              <w:lastRenderedPageBreak/>
-              <w:t>}}</w:t>
+              <w:t>{{row.khandwaMin}}</w:t>
             </w:r>
           </w:p>
         </w:tc>
@@ -8305,7 +8970,6 @@
                 <w:szCs w:val="19"/>
                 <w:lang w:bidi="hi-IN"/>
               </w:rPr>
-              <w:lastRenderedPageBreak/>
               <w:t>{{row.nagdaMax}}</w:t>
             </w:r>
           </w:p>
@@ -8667,10 +9331,10 @@
               <w:bottom w:val="single" w:sz="4" w:space="0" w:color="auto"/>
               <w:right w:val="single" w:sz="4" w:space="0" w:color="auto"/>
             </w:tcBorders>
-            <w:vAlign w:val="bottom"/>
-          </w:tcPr>
-          <w:p>
-            <w:pPr>
+          </w:tcPr>
+          <w:p>
+            <w:pPr>
+              <w:spacing w:after="0"/>
               <w:jc w:val="center"/>
               <w:rPr>
                 <w:rFonts w:ascii="Arial" w:eastAsia="MS Mincho" w:hAnsi="Arial" w:cs="Arial"/>
@@ -8703,6 +9367,48 @@
               </w:rPr>
               <w:t>Raigarh</w:t>
             </w:r>
+          </w:p>
+          <w:p>
+            <w:pPr>
+              <w:spacing w:after="0" w:line="240" w:lineRule="auto"/>
+              <w:ind w:left="-255"/>
+              <w:jc w:val="center"/>
+              <w:rPr>
+                <w:rFonts w:ascii="Arial" w:eastAsia="MS Mincho" w:hAnsi="Arial" w:cs="Arial"/>
+                <w:b/>
+                <w:bCs/>
+                <w:sz w:val="18"/>
+                <w:szCs w:val="18"/>
+                <w:lang w:val="en-US" w:bidi="ar-SA"/>
+              </w:rPr>
+            </w:pPr>
+            <w:r>
+              <w:rPr>
+                <w:b/>
+                <w:bCs/>
+              </w:rPr>
+              <w:t xml:space="preserve">     </w:t>
+            </w:r>
+            <w:r>
+              <w:rPr>
+                <w:b/>
+                <w:bCs/>
+              </w:rPr>
+              <w:t>400 kV</w:t>
+            </w:r>
+          </w:p>
+          <w:p>
+            <w:pPr>
+              <w:jc w:val="center"/>
+              <w:rPr>
+                <w:rFonts w:ascii="Arial" w:eastAsia="MS Mincho" w:hAnsi="Arial" w:cs="Arial"/>
+                <w:b/>
+                <w:bCs/>
+                <w:sz w:val="18"/>
+                <w:szCs w:val="18"/>
+                <w:lang w:val="en-US" w:bidi="ar-SA"/>
+              </w:rPr>
+            </w:pPr>
           </w:p>
         </w:tc>
         <w:tc>
@@ -8715,8 +9421,82 @@
               <w:bottom w:val="single" w:sz="4" w:space="0" w:color="auto"/>
               <w:right w:val="single" w:sz="4" w:space="0" w:color="auto"/>
             </w:tcBorders>
-            <w:vAlign w:val="bottom"/>
-          </w:tcPr>
+          </w:tcPr>
+          <w:p>
+            <w:pPr>
+              <w:spacing w:after="0"/>
+              <w:jc w:val="center"/>
+              <w:rPr>
+                <w:rFonts w:ascii="Arial" w:eastAsia="MS Mincho" w:hAnsi="Arial" w:cs="Arial"/>
+                <w:b/>
+                <w:bCs/>
+                <w:sz w:val="18"/>
+                <w:szCs w:val="18"/>
+                <w:lang w:val="en-US" w:bidi="ar-SA"/>
+              </w:rPr>
+            </w:pPr>
+            <w:r>
+              <w:rPr>
+                <w:rFonts w:ascii="Nirmala UI Semilight" w:eastAsia="MS Mincho" w:hAnsi="Nirmala UI Semilight" w:cs="Nirmala UI Semilight"/>
+                <w:b/>
+                <w:bCs/>
+                <w:szCs w:val="22"/>
+                <w:cs/>
+                <w:lang w:val="en-US"/>
+              </w:rPr>
+              <w:t>रायपुर</w:t>
+            </w:r>
+            <w:r>
+              <w:rPr>
+                <w:rFonts w:ascii="Calibri" w:eastAsia="MS Mincho" w:hAnsi="Calibri" w:cs="Mangal"/>
+                <w:b/>
+                <w:bCs/>
+                <w:cs/>
+                <w:lang w:val="en-US"/>
+              </w:rPr>
+              <w:t xml:space="preserve"> </w:t>
+            </w:r>
+            <w:r>
+              <w:rPr>
+                <w:rFonts w:ascii="Arial" w:eastAsia="MS Mincho" w:hAnsi="Arial" w:cs="Arial"/>
+                <w:b/>
+                <w:bCs/>
+                <w:sz w:val="18"/>
+                <w:szCs w:val="18"/>
+                <w:lang w:val="en-US" w:bidi="ar-SA"/>
+              </w:rPr>
+              <w:t>Raipur</w:t>
+            </w:r>
+          </w:p>
+          <w:p>
+            <w:pPr>
+              <w:spacing w:after="0" w:line="240" w:lineRule="auto"/>
+              <w:ind w:left="-255"/>
+              <w:jc w:val="center"/>
+              <w:rPr>
+                <w:rFonts w:ascii="Arial" w:eastAsia="MS Mincho" w:hAnsi="Arial" w:cs="Arial"/>
+                <w:b/>
+                <w:bCs/>
+                <w:sz w:val="18"/>
+                <w:szCs w:val="18"/>
+                <w:lang w:val="en-US" w:bidi="ar-SA"/>
+              </w:rPr>
+            </w:pPr>
+            <w:r>
+              <w:rPr>
+                <w:b/>
+                <w:bCs/>
+              </w:rPr>
+              <w:t xml:space="preserve">     </w:t>
+            </w:r>
+            <w:r>
+              <w:rPr>
+                <w:b/>
+                <w:bCs/>
+              </w:rPr>
+              <w:t>400 kV</w:t>
+            </w:r>
+          </w:p>
           <w:p>
             <w:pPr>
               <w:jc w:val="center"/>
@@ -8729,38 +9509,6 @@
                 <w:lang w:eastAsia="en-IN"/>
               </w:rPr>
             </w:pPr>
-            <w:r>
-              <w:rPr>
-                <w:rFonts w:ascii="Nirmala UI Semilight" w:eastAsia="MS Mincho" w:hAnsi="Nirmala UI Semilight" w:cs="Nirmala UI Semilight"/>
-                <w:b/>
-                <w:bCs/>
-                <w:szCs w:val="22"/>
-                <w:cs/>
-                <w:lang w:val="en-US"/>
-              </w:rPr>
-              <w:t>रायपुर</w:t>
-            </w:r>
-            <w:r>
-              <w:rPr>
-                <w:rFonts w:ascii="Calibri" w:eastAsia="MS Mincho" w:hAnsi="Calibri" w:cs="Mangal"/>
-                <w:b/>
-                <w:bCs/>
-                <w:cs/>
-                <w:lang w:val="en-US"/>
-              </w:rPr>
-              <w:t xml:space="preserve"> </w:t>
-            </w:r>
-            <w:r>
-              <w:rPr>
-                <w:rFonts w:ascii="Arial" w:eastAsia="MS Mincho" w:hAnsi="Arial" w:cs="Arial"/>
-                <w:b/>
-                <w:bCs/>
-                <w:sz w:val="18"/>
-                <w:szCs w:val="18"/>
-                <w:lang w:val="en-US" w:bidi="ar-SA"/>
-              </w:rPr>
-              <w:t>Raipur</w:t>
-            </w:r>
           </w:p>
         </w:tc>
         <w:tc>
@@ -8773,7 +9521,6 @@
               <w:bottom w:val="single" w:sz="4" w:space="0" w:color="auto"/>
               <w:right w:val="single" w:sz="4" w:space="0" w:color="auto"/>
             </w:tcBorders>
-            <w:vAlign w:val="bottom"/>
           </w:tcPr>
           <w:p>
             <w:pPr>
@@ -8808,6 +9555,61 @@
               <w:spacing w:line="280" w:lineRule="exact"/>
               <w:jc w:val="center"/>
               <w:rPr>
+                <w:rFonts w:ascii="Arial" w:hAnsi="Arial" w:cs="Arial"/>
+                <w:b/>
+                <w:bCs/>
+                <w:sz w:val="18"/>
+                <w:szCs w:val="18"/>
+                <w:lang w:bidi="hi-IN"/>
+              </w:rPr>
+            </w:pPr>
+            <w:r>
+              <w:rPr>
+                <w:rFonts w:ascii="Arial" w:hAnsi="Arial" w:cs="Arial"/>
+                <w:b/>
+                <w:bCs/>
+                <w:sz w:val="18"/>
+                <w:szCs w:val="18"/>
+                <w:lang w:bidi="hi-IN"/>
+              </w:rPr>
+              <w:t>Vapi</w:t>
+            </w:r>
+          </w:p>
+          <w:p>
+            <w:pPr>
+              <w:spacing w:after="0" w:line="240" w:lineRule="auto"/>
+              <w:ind w:left="-255"/>
+              <w:jc w:val="center"/>
+              <w:rPr>
+                <w:rFonts w:ascii="Arial" w:eastAsia="MS Mincho" w:hAnsi="Arial" w:cs="Arial"/>
+                <w:b/>
+                <w:bCs/>
+                <w:sz w:val="18"/>
+                <w:szCs w:val="18"/>
+                <w:lang w:val="en-US" w:bidi="ar-SA"/>
+              </w:rPr>
+            </w:pPr>
+            <w:r>
+              <w:rPr>
+                <w:b/>
+                <w:bCs/>
+              </w:rPr>
+              <w:t xml:space="preserve">       </w:t>
+            </w:r>
+            <w:r>
+              <w:rPr>
+                <w:b/>
+                <w:bCs/>
+              </w:rPr>
+              <w:t>400 kV</w:t>
+            </w:r>
+          </w:p>
+          <w:p>
+            <w:pPr>
+              <w:pStyle w:val="NoSpacing"/>
+              <w:spacing w:line="280" w:lineRule="exact"/>
+              <w:jc w:val="center"/>
+              <w:rPr>
                 <w:b/>
                 <w:bCs/>
                 <w:sz w:val="26"/>
@@ -8815,17 +9617,6 @@
                 <w:lang w:bidi="hi-IN"/>
               </w:rPr>
             </w:pPr>
-            <w:r>
-              <w:rPr>
-                <w:rFonts w:ascii="Arial" w:hAnsi="Arial" w:cs="Arial"/>
-                <w:b/>
-                <w:bCs/>
-                <w:sz w:val="18"/>
-                <w:szCs w:val="18"/>
-                <w:lang w:bidi="hi-IN"/>
-              </w:rPr>
-              <w:t>Vapi</w:t>
-            </w:r>
           </w:p>
         </w:tc>
         <w:tc>
@@ -8838,10 +9629,10 @@
               <w:bottom w:val="single" w:sz="4" w:space="0" w:color="auto"/>
               <w:right w:val="single" w:sz="4" w:space="0" w:color="auto"/>
             </w:tcBorders>
-            <w:vAlign w:val="bottom"/>
-          </w:tcPr>
-          <w:p>
-            <w:pPr>
+          </w:tcPr>
+          <w:p>
+            <w:pPr>
+              <w:spacing w:after="0"/>
               <w:ind w:left="-255"/>
               <w:jc w:val="center"/>
               <w:rPr>
@@ -8867,6 +9658,54 @@
           </w:p>
           <w:p>
             <w:pPr>
+              <w:spacing w:after="0"/>
+              <w:ind w:left="-255"/>
+              <w:jc w:val="center"/>
+              <w:rPr>
+                <w:rFonts w:ascii="Arial" w:eastAsia="MS Mincho" w:hAnsi="Arial" w:cs="Arial"/>
+                <w:b/>
+                <w:bCs/>
+                <w:sz w:val="18"/>
+                <w:szCs w:val="18"/>
+                <w:lang w:val="en-US" w:bidi="ar-SA"/>
+              </w:rPr>
+            </w:pPr>
+            <w:r>
+              <w:rPr>
+                <w:rFonts w:ascii="Arial" w:eastAsia="MS Mincho" w:hAnsi="Arial" w:cs="Arial"/>
+                <w:b/>
+                <w:bCs/>
+                <w:sz w:val="18"/>
+                <w:szCs w:val="18"/>
+                <w:lang w:val="en-US" w:bidi="ar-SA"/>
+              </w:rPr>
+              <w:t>Wardha</w:t>
+            </w:r>
+          </w:p>
+          <w:p>
+            <w:pPr>
+              <w:spacing w:after="0" w:line="240" w:lineRule="auto"/>
+              <w:ind w:left="-255"/>
+              <w:jc w:val="center"/>
+              <w:rPr>
+                <w:rFonts w:ascii="Arial" w:eastAsia="MS Mincho" w:hAnsi="Arial" w:cs="Arial"/>
+                <w:b/>
+                <w:bCs/>
+                <w:sz w:val="18"/>
+                <w:szCs w:val="18"/>
+                <w:lang w:val="en-US" w:bidi="ar-SA"/>
+              </w:rPr>
+            </w:pPr>
+            <w:r>
+              <w:rPr>
+                <w:b/>
+                <w:bCs/>
+              </w:rPr>
+              <w:t>400 kV</w:t>
+            </w:r>
+          </w:p>
+          <w:p>
+            <w:pPr>
               <w:ind w:left="-255"/>
               <w:jc w:val="center"/>
               <w:rPr>
@@ -8876,17 +9715,6 @@
                 <w:szCs w:val="26"/>
               </w:rPr>
             </w:pPr>
-            <w:r>
-              <w:rPr>
-                <w:rFonts w:ascii="Arial" w:eastAsia="MS Mincho" w:hAnsi="Arial" w:cs="Arial"/>
-                <w:b/>
-                <w:bCs/>
-                <w:sz w:val="18"/>
-                <w:szCs w:val="18"/>
-                <w:lang w:val="en-US" w:bidi="ar-SA"/>
-              </w:rPr>
-              <w:t>Wardha</w:t>
-            </w:r>
           </w:p>
         </w:tc>
         <w:tc>
@@ -8899,7 +9727,6 @@
               <w:bottom w:val="single" w:sz="4" w:space="0" w:color="auto"/>
               <w:right w:val="single" w:sz="4" w:space="0" w:color="auto"/>
             </w:tcBorders>
-            <w:vAlign w:val="bottom"/>
             <w:hideMark/>
           </w:tcPr>
           <w:p>
@@ -8991,7 +9818,6 @@
               <w:bottom w:val="single" w:sz="4" w:space="0" w:color="auto"/>
               <w:right w:val="single" w:sz="4" w:space="0" w:color="auto"/>
             </w:tcBorders>
-            <w:vAlign w:val="bottom"/>
             <w:hideMark/>
           </w:tcPr>
           <w:p>
@@ -9083,7 +9909,6 @@
               <w:bottom w:val="single" w:sz="4" w:space="0" w:color="auto"/>
               <w:right w:val="single" w:sz="4" w:space="0" w:color="auto"/>
             </w:tcBorders>
-            <w:vAlign w:val="bottom"/>
             <w:hideMark/>
           </w:tcPr>
           <w:p>
@@ -9175,7 +10000,6 @@
               <w:bottom w:val="single" w:sz="4" w:space="0" w:color="auto"/>
               <w:right w:val="single" w:sz="4" w:space="0" w:color="auto"/>
             </w:tcBorders>
-            <w:vAlign w:val="bottom"/>
             <w:hideMark/>
           </w:tcPr>
           <w:p>
@@ -9267,7 +10091,6 @@
               <w:bottom w:val="single" w:sz="4" w:space="0" w:color="auto"/>
               <w:right w:val="single" w:sz="4" w:space="0" w:color="auto"/>
             </w:tcBorders>
-            <w:vAlign w:val="bottom"/>
             <w:hideMark/>
           </w:tcPr>
           <w:p>
@@ -11834,7 +12657,20 @@
                 <w:szCs w:val="18"/>
                 <w:lang w:bidi="hi-IN"/>
               </w:rPr>
-              <w:t>Sipat</w:t>
+              <w:t>S</w:t>
+            </w:r>
+            <w:bookmarkStart w:id="0" w:name="_GoBack"/>
+            <w:bookmarkEnd w:id="0"/>
+            <w:r>
+              <w:rPr>
+                <w:rFonts w:ascii="Arial" w:hAnsi="Arial" w:cs="Arial"/>
+                <w:b/>
+                <w:bCs/>
+                <w:sz w:val="18"/>
+                <w:szCs w:val="18"/>
+                <w:lang w:bidi="hi-IN"/>
+              </w:rPr>
+              <w:t>ipat</w:t>
             </w:r>
           </w:p>
           <w:p>
@@ -13912,11 +14748,11 @@
                 <w:lang w:val="en-US" w:bidi="ar-SA"/>
               </w:rPr>
             </w:pPr>
-            <w:bookmarkStart w:id="0" w:name="OLE_LINK3"/>
-            <w:bookmarkStart w:id="1" w:name="OLE_LINK4"/>
-            <w:bookmarkStart w:id="2" w:name="OLE_LINK5"/>
-            <w:bookmarkStart w:id="3" w:name="OLE_LINK7"/>
-            <w:bookmarkStart w:id="4" w:name="OLE_LINK8"/>
+            <w:bookmarkStart w:id="1" w:name="OLE_LINK3"/>
+            <w:bookmarkStart w:id="2" w:name="OLE_LINK4"/>
+            <w:bookmarkStart w:id="3" w:name="OLE_LINK5"/>
+            <w:bookmarkStart w:id="4" w:name="OLE_LINK7"/>
+            <w:bookmarkStart w:id="5" w:name="OLE_LINK8"/>
             <w:r>
               <w:rPr>
                 <w:rFonts w:ascii="Nirmala UI Semilight" w:eastAsia="MS Mincho" w:hAnsi="Nirmala UI Semilight" w:cs="Nirmala UI Semilight"/>
@@ -15209,11 +16045,11 @@
         </w:tc>
       </w:tr>
     </w:tbl>
-    <w:bookmarkEnd w:id="0"/>
     <w:bookmarkEnd w:id="1"/>
     <w:bookmarkEnd w:id="2"/>
     <w:bookmarkEnd w:id="3"/>
     <w:bookmarkEnd w:id="4"/>
+    <w:bookmarkEnd w:id="5"/>
     <w:p>
       <w:pPr>
         <w:tabs>
@@ -15233,6 +16069,7 @@
           <w:bCs/>
           <w:sz w:val="19"/>
         </w:rPr>
+        <w:lastRenderedPageBreak/>
         <w:t>N</w:t>
       </w:r>
       <w:r>
@@ -15454,7 +16291,7 @@
                 <w:lang w:val="en-US" w:bidi="ar-SA"/>
               </w:rPr>
             </w:pPr>
-            <w:bookmarkStart w:id="5" w:name="OLE_LINK2"/>
+            <w:bookmarkStart w:id="6" w:name="OLE_LINK2"/>
             <w:r>
               <w:rPr>
                 <w:rFonts w:ascii="Nirmala UI Semilight" w:eastAsia="MS Mincho" w:hAnsi="Nirmala UI Semilight" w:cs="Nirmala UI Semilight"/>
@@ -16255,7 +17092,7 @@
           </w:p>
         </w:tc>
       </w:tr>
-      <w:bookmarkEnd w:id="5"/>
+      <w:bookmarkEnd w:id="6"/>
       <w:tr>
         <w:trPr>
           <w:cnfStyle w:val="000000100000" w:firstRow="0" w:lastRow="0" w:firstColumn="0" w:lastColumn="0" w:oddVBand="0" w:evenVBand="0" w:oddHBand="1" w:evenHBand="0" w:firstRowFirstColumn="0" w:firstRowLastColumn="0" w:lastRowFirstColumn="0" w:lastRowLastColumn="0"/>
@@ -18836,8 +19673,6 @@
         </w:rPr>
         <w:tab/>
       </w:r>
-      <w:bookmarkStart w:id="6" w:name="_GoBack"/>
-      <w:bookmarkEnd w:id="6"/>
       <w:r>
         <w:rPr>
           <w:rFonts w:asciiTheme="majorBidi" w:hAnsiTheme="majorBidi" w:cstheme="majorBidi" w:hint="cs"/>
@@ -18935,7 +19770,7 @@
       <w:r>
         <w:rPr>
           <w:noProof/>
-          <w:lang w:eastAsia="en-IN"/>
+          <w:lang w:val="en-US" w:bidi="ar-SA"/>
         </w:rPr>
         <w:drawing>
           <wp:anchor distT="0" distB="0" distL="114300" distR="114300" simplePos="0" relativeHeight="251659264" behindDoc="1" locked="0" layoutInCell="1" allowOverlap="1" wp14:anchorId="071D5E26" wp14:editId="3BCC4273">
@@ -19256,7 +20091,7 @@
         <w:spacing w:after="0" w:line="340" w:lineRule="exact"/>
         <w:textAlignment w:val="baseline"/>
         <w:rPr>
-          <w:rFonts w:ascii="Mangal" w:eastAsia="MS Mincho" w:hAnsi="Mangal"/>
+          <w:rFonts w:ascii="Mangal" w:eastAsia="MS Mincho" w:hAnsi="Mangal" w:hint="eastAsia"/>
           <w:b/>
           <w:bCs/>
           <w:color w:val="000000"/>
@@ -28225,7 +29060,7 @@
       <w:pPr>
         <w:spacing w:after="0" w:line="240" w:lineRule="auto"/>
         <w:rPr>
-          <w:rFonts w:ascii="Mangal" w:eastAsia="MS Mincho" w:hAnsi="Mangal" w:cs="Mangal"/>
+          <w:rFonts w:ascii="Mangal" w:eastAsia="MS Mincho" w:hAnsi="Mangal" w:cs="Mangal" w:hint="eastAsia"/>
           <w:sz w:val="8"/>
           <w:szCs w:val="8"/>
           <w:u w:val="single"/>
@@ -28237,7 +29072,7 @@
       <w:pPr>
         <w:spacing w:after="0" w:line="240" w:lineRule="auto"/>
         <w:rPr>
-          <w:rFonts w:ascii="Mangal" w:eastAsia="MS Mincho" w:hAnsi="Mangal" w:cs="Mangal"/>
+          <w:rFonts w:ascii="Mangal" w:eastAsia="MS Mincho" w:hAnsi="Mangal" w:cs="Mangal" w:hint="eastAsia"/>
           <w:sz w:val="8"/>
           <w:szCs w:val="8"/>
           <w:u w:val="single"/>
@@ -28250,7 +29085,7 @@
         <w:spacing w:after="0" w:line="240" w:lineRule="auto"/>
         <w:ind w:right="-1039"/>
         <w:rPr>
-          <w:rFonts w:ascii="Mangal" w:eastAsia="MS Mincho" w:hAnsi="Mangal" w:cs="Mangal"/>
+          <w:rFonts w:ascii="Mangal" w:eastAsia="MS Mincho" w:hAnsi="Mangal" w:cs="Mangal" w:hint="eastAsia"/>
           <w:sz w:val="28"/>
           <w:szCs w:val="28"/>
         </w:rPr>
@@ -28259,7 +29094,7 @@
     <w:p>
       <w:pPr>
         <w:rPr>
-          <w:rFonts w:ascii="Mangal" w:eastAsia="MS Mincho" w:hAnsi="Mangal" w:cs="Arial Unicode MS"/>
+          <w:rFonts w:ascii="Mangal" w:eastAsia="MS Mincho" w:hAnsi="Mangal" w:cs="Arial Unicode MS" w:hint="eastAsia"/>
           <w:b/>
           <w:bCs/>
           <w:sz w:val="32"/>
@@ -29415,7 +30250,7 @@
     <w:p>
       <w:pPr>
         <w:rPr>
-          <w:rFonts w:ascii="Mangal" w:eastAsia="MS Mincho" w:hAnsi="Mangal" w:cs="Arial Unicode MS"/>
+          <w:rFonts w:ascii="Mangal" w:eastAsia="MS Mincho" w:hAnsi="Mangal" w:cs="Arial Unicode MS" w:hint="eastAsia"/>
           <w:b/>
           <w:bCs/>
           <w:sz w:val="32"/>
@@ -29719,7 +30554,7 @@
         <w:spacing w:after="0" w:line="288" w:lineRule="auto"/>
         <w:ind w:left="180"/>
         <w:rPr>
-          <w:rFonts w:ascii="Mangal" w:eastAsia="MS Mincho" w:hAnsi="Mangal" w:cs="Mangal"/>
+          <w:rFonts w:ascii="Mangal" w:eastAsia="MS Mincho" w:hAnsi="Mangal" w:cs="Mangal" w:hint="eastAsia"/>
           <w:b/>
           <w:bCs/>
           <w:sz w:val="24"/>
@@ -29923,7 +30758,7 @@
         <w:spacing w:after="0" w:line="288" w:lineRule="auto"/>
         <w:ind w:left="180"/>
         <w:rPr>
-          <w:rFonts w:ascii="Mangal" w:eastAsia="MS Mincho" w:hAnsi="Mangal" w:cs="Mangal"/>
+          <w:rFonts w:ascii="Mangal" w:eastAsia="MS Mincho" w:hAnsi="Mangal" w:cs="Mangal" w:hint="eastAsia"/>
           <w:b/>
           <w:bCs/>
           <w:sz w:val="24"/>
@@ -30719,7 +31554,7 @@
         <w:spacing w:after="0" w:line="288" w:lineRule="auto"/>
         <w:ind w:left="540" w:right="-360"/>
         <w:rPr>
-          <w:rFonts w:ascii="Mangal" w:eastAsia="MS Mincho" w:hAnsi="Mangal" w:cs="Mangal"/>
+          <w:rFonts w:ascii="Mangal" w:eastAsia="MS Mincho" w:hAnsi="Mangal" w:cs="Mangal" w:hint="eastAsia"/>
           <w:b/>
           <w:bCs/>
           <w:sz w:val="24"/>
@@ -31051,7 +31886,7 @@
         <w:spacing w:after="0" w:line="240" w:lineRule="auto"/>
         <w:ind w:left="450" w:right="-176"/>
         <w:rPr>
-          <w:rFonts w:ascii="Mangal" w:eastAsia="MS Mincho" w:hAnsi="Mangal" w:cs="Mangal"/>
+          <w:rFonts w:ascii="Mangal" w:eastAsia="MS Mincho" w:hAnsi="Mangal" w:cs="Mangal" w:hint="eastAsia"/>
           <w:b/>
           <w:bCs/>
           <w:sz w:val="24"/>
@@ -31334,7 +32169,7 @@
         <w:spacing w:after="0" w:line="240" w:lineRule="auto"/>
         <w:ind w:left="851" w:right="-176" w:hanging="401"/>
         <w:rPr>
-          <w:rFonts w:ascii="Mangal" w:eastAsia="MS Mincho" w:hAnsi="Mangal" w:cs="Mangal"/>
+          <w:rFonts w:ascii="Mangal" w:eastAsia="MS Mincho" w:hAnsi="Mangal" w:cs="Mangal" w:hint="eastAsia"/>
           <w:b/>
           <w:bCs/>
           <w:sz w:val="24"/>
@@ -32192,7 +33027,7 @@
         <w:ind w:left="993" w:right="-176" w:hanging="567"/>
         <w:outlineLvl w:val="0"/>
         <w:rPr>
-          <w:rFonts w:ascii="Mangal" w:eastAsia="MS Mincho" w:hAnsi="Mangal" w:cs="Mangal"/>
+          <w:rFonts w:ascii="Mangal" w:eastAsia="MS Mincho" w:hAnsi="Mangal" w:cs="Mangal" w:hint="eastAsia"/>
           <w:b/>
           <w:bCs/>
           <w:sz w:val="24"/>
@@ -32577,7 +33412,7 @@
         <w:spacing w:after="0" w:line="288" w:lineRule="auto"/>
         <w:ind w:left="426"/>
         <w:rPr>
-          <w:rFonts w:ascii="Mangal" w:eastAsia="MS Mincho" w:hAnsi="Mangal" w:cs="Mangal"/>
+          <w:rFonts w:ascii="Mangal" w:eastAsia="MS Mincho" w:hAnsi="Mangal" w:cs="Mangal" w:hint="eastAsia"/>
           <w:b/>
           <w:bCs/>
           <w:sz w:val="24"/>
@@ -32839,7 +33674,7 @@
       <w:pPr>
         <w:spacing w:after="0" w:line="288" w:lineRule="auto"/>
         <w:rPr>
-          <w:rFonts w:ascii="Mangal" w:eastAsia="MS Mincho" w:hAnsi="Mangal" w:cs="Mangal"/>
+          <w:rFonts w:ascii="Mangal" w:eastAsia="MS Mincho" w:hAnsi="Mangal" w:cs="Mangal" w:hint="eastAsia"/>
           <w:b/>
           <w:bCs/>
           <w:sz w:val="24"/>
@@ -33967,7 +34802,7 @@
       <w:pPr>
         <w:spacing w:after="0" w:line="240" w:lineRule="auto"/>
         <w:rPr>
-          <w:rFonts w:ascii="Mangal" w:eastAsia="MS Mincho" w:hAnsi="Mangal" w:cs="Mangal"/>
+          <w:rFonts w:ascii="Mangal" w:eastAsia="MS Mincho" w:hAnsi="Mangal" w:cs="Mangal" w:hint="eastAsia"/>
           <w:b/>
           <w:bCs/>
           <w:sz w:val="32"/>
@@ -41977,7 +42812,7 @@
 </file>
 
 <file path=customXml/itemProps1.xml><?xml version="1.0" encoding="utf-8"?>
-<ds:datastoreItem xmlns:ds="http://schemas.openxmlformats.org/officeDocument/2006/customXml" ds:itemID="{87F59966-CCED-4A26-B49E-7C8C056F84FE}">
+<ds:datastoreItem xmlns:ds="http://schemas.openxmlformats.org/officeDocument/2006/customXml" ds:itemID="{8A37F730-2A64-4F9F-8D1F-6CEDFBCF368A}">
   <ds:schemaRefs>
     <ds:schemaRef ds:uri="http://schemas.openxmlformats.org/officeDocument/2006/bibliography"/>
   </ds:schemaRefs>

</xml_diff>